<commit_message>
Added Apple internship details
Signed-off-by: Nihar Joshi <niharjoshi@Nihars-MacBook-Air.local>
</commit_message>
<xml_diff>
--- a/NSJ_Resume.docx
+++ b/NSJ_Resume.docx
@@ -1,6 +1,6 @@
 
 <file path=word/document.xml><?xml version="1.0" encoding="utf-8"?>
-<w:document xmlns:wpc="http://schemas.microsoft.com/office/word/2010/wordprocessingCanvas" xmlns:cx="http://schemas.microsoft.com/office/drawing/2014/chartex" xmlns:cx1="http://schemas.microsoft.com/office/drawing/2015/9/8/chartex" xmlns:cx2="http://schemas.microsoft.com/office/drawing/2015/10/21/chartex" xmlns:cx3="http://schemas.microsoft.com/office/drawing/2016/5/9/chartex" xmlns:cx4="http://schemas.microsoft.com/office/drawing/2016/5/10/chartex" xmlns:cx5="http://schemas.microsoft.com/office/drawing/2016/5/11/chartex" xmlns:cx6="http://schemas.microsoft.com/office/drawing/2016/5/12/chartex" xmlns:cx7="http://schemas.microsoft.com/office/drawing/2016/5/13/chartex" xmlns:cx8="http://schemas.microsoft.com/office/drawing/2016/5/14/chartex" xmlns:mc="http://schemas.openxmlformats.org/markup-compatibility/2006" xmlns:aink="http://schemas.microsoft.com/office/drawing/2016/ink" xmlns:am3d="http://schemas.microsoft.com/office/drawing/2017/model3d" xmlns:o="urn:schemas-microsoft-com:office:office" xmlns:r="http://schemas.openxmlformats.org/officeDocument/2006/relationships" xmlns:m="http://schemas.openxmlformats.org/officeDocument/2006/math" xmlns:v="urn:schemas-microsoft-com:vml" xmlns:wp14="http://schemas.microsoft.com/office/word/2010/wordprocessingDrawing" xmlns:wp="http://schemas.openxmlformats.org/drawingml/2006/wordprocessingDrawing" xmlns:w10="urn:schemas-microsoft-com:office:word" xmlns:w="http://schemas.openxmlformats.org/wordprocessingml/2006/main" xmlns:w14="http://schemas.microsoft.com/office/word/2010/wordml" xmlns:w15="http://schemas.microsoft.com/office/word/2012/wordml" xmlns:w16cex="http://schemas.microsoft.com/office/word/2018/wordml/cex" xmlns:w16cid="http://schemas.microsoft.com/office/word/2016/wordml/cid" xmlns:w16="http://schemas.microsoft.com/office/word/2018/wordml" xmlns:w16sdtdh="http://schemas.microsoft.com/office/word/2020/wordml/sdtdatahash" xmlns:w16se="http://schemas.microsoft.com/office/word/2015/wordml/symex" xmlns:wpg="http://schemas.microsoft.com/office/word/2010/wordprocessingGroup" xmlns:wpi="http://schemas.microsoft.com/office/word/2010/wordprocessingInk" xmlns:wne="http://schemas.microsoft.com/office/word/2006/wordml" xmlns:wps="http://schemas.microsoft.com/office/word/2010/wordprocessingShape" mc:Ignorable="w14 w15 w16se w16cid w16 w16cex w16sdtdh wp14">
+<w:document xmlns:wpc="http://schemas.microsoft.com/office/word/2010/wordprocessingCanvas" xmlns:cx="http://schemas.microsoft.com/office/drawing/2014/chartex" xmlns:cx1="http://schemas.microsoft.com/office/drawing/2015/9/8/chartex" xmlns:cx2="http://schemas.microsoft.com/office/drawing/2015/10/21/chartex" xmlns:cx3="http://schemas.microsoft.com/office/drawing/2016/5/9/chartex" xmlns:cx4="http://schemas.microsoft.com/office/drawing/2016/5/10/chartex" xmlns:cx5="http://schemas.microsoft.com/office/drawing/2016/5/11/chartex" xmlns:cx6="http://schemas.microsoft.com/office/drawing/2016/5/12/chartex" xmlns:cx7="http://schemas.microsoft.com/office/drawing/2016/5/13/chartex" xmlns:cx8="http://schemas.microsoft.com/office/drawing/2016/5/14/chartex" xmlns:mc="http://schemas.openxmlformats.org/markup-compatibility/2006" xmlns:aink="http://schemas.microsoft.com/office/drawing/2016/ink" xmlns:am3d="http://schemas.microsoft.com/office/drawing/2017/model3d" xmlns:o="urn:schemas-microsoft-com:office:office" xmlns:oel="http://schemas.microsoft.com/office/2019/extlst" xmlns:r="http://schemas.openxmlformats.org/officeDocument/2006/relationships" xmlns:m="http://schemas.openxmlformats.org/officeDocument/2006/math" xmlns:v="urn:schemas-microsoft-com:vml" xmlns:wp14="http://schemas.microsoft.com/office/word/2010/wordprocessingDrawing" xmlns:wp="http://schemas.openxmlformats.org/drawingml/2006/wordprocessingDrawing" xmlns:w10="urn:schemas-microsoft-com:office:word" xmlns:w="http://schemas.openxmlformats.org/wordprocessingml/2006/main" xmlns:w14="http://schemas.microsoft.com/office/word/2010/wordml" xmlns:w15="http://schemas.microsoft.com/office/word/2012/wordml" xmlns:w16cex="http://schemas.microsoft.com/office/word/2018/wordml/cex" xmlns:w16cid="http://schemas.microsoft.com/office/word/2016/wordml/cid" xmlns:w16="http://schemas.microsoft.com/office/word/2018/wordml" xmlns:w16sdtdh="http://schemas.microsoft.com/office/word/2020/wordml/sdtdatahash" xmlns:w16se="http://schemas.microsoft.com/office/word/2015/wordml/symex" xmlns:wpg="http://schemas.microsoft.com/office/word/2010/wordprocessingGroup" xmlns:wpi="http://schemas.microsoft.com/office/word/2010/wordprocessingInk" xmlns:wne="http://schemas.microsoft.com/office/word/2006/wordml" xmlns:wps="http://schemas.microsoft.com/office/word/2010/wordprocessingShape" mc:Ignorable="w14 w15 w16se w16cid w16 w16cex w16sdtdh wp14">
   <w:body>
     <w:p>
       <w:pPr>
@@ -210,6 +210,465 @@
           <w:szCs w:val="22"/>
         </w:rPr>
         <w:t>EXPERIENCE</w:t>
+      </w:r>
+    </w:p>
+    <w:p>
+      <w:pPr>
+        <w:jc w:val="both"/>
+        <w:rPr>
+          <w:rFonts w:ascii="Garamond" w:hAnsi="Garamond"/>
+          <w:sz w:val="18"/>
+          <w:szCs w:val="18"/>
+        </w:rPr>
+      </w:pPr>
+    </w:p>
+    <w:p>
+      <w:pPr>
+        <w:tabs>
+          <w:tab w:val="right" w:pos="10800"/>
+        </w:tabs>
+        <w:jc w:val="both"/>
+        <w:rPr>
+          <w:rFonts w:ascii="Garamond" w:hAnsi="Garamond"/>
+          <w:sz w:val="20"/>
+          <w:szCs w:val="20"/>
+        </w:rPr>
+      </w:pPr>
+      <w:r>
+        <w:rPr>
+          <w:rFonts w:ascii="Garamond" w:hAnsi="Garamond"/>
+          <w:b/>
+          <w:bCs/>
+          <w:sz w:val="20"/>
+          <w:szCs w:val="20"/>
+        </w:rPr>
+        <w:t>Software Engineer Intern</w:t>
+      </w:r>
+      <w:r>
+        <w:rPr>
+          <w:rFonts w:ascii="Garamond" w:hAnsi="Garamond"/>
+          <w:sz w:val="20"/>
+          <w:szCs w:val="20"/>
+        </w:rPr>
+        <w:t xml:space="preserve"> | </w:t>
+      </w:r>
+      <w:r>
+        <w:rPr>
+          <w:rFonts w:ascii="Garamond" w:hAnsi="Garamond"/>
+          <w:b/>
+          <w:bCs/>
+          <w:sz w:val="20"/>
+          <w:szCs w:val="20"/>
+        </w:rPr>
+        <w:t>Apple</w:t>
+      </w:r>
+      <w:r>
+        <w:rPr>
+          <w:rFonts w:ascii="Garamond" w:hAnsi="Garamond"/>
+          <w:sz w:val="20"/>
+          <w:szCs w:val="20"/>
+        </w:rPr>
+        <w:t xml:space="preserve"> </w:t>
+      </w:r>
+      <w:r>
+        <w:rPr>
+          <w:rFonts w:ascii="Garamond" w:hAnsi="Garamond"/>
+          <w:sz w:val="20"/>
+          <w:szCs w:val="20"/>
+        </w:rPr>
+        <w:t xml:space="preserve">| </w:t>
+      </w:r>
+      <w:r>
+        <w:rPr>
+          <w:rFonts w:ascii="Garamond" w:hAnsi="Garamond"/>
+          <w:sz w:val="20"/>
+          <w:szCs w:val="20"/>
+        </w:rPr>
+        <w:t>Sunnyvale, California</w:t>
+      </w:r>
+      <w:r>
+        <w:rPr>
+          <w:rFonts w:ascii="Garamond" w:hAnsi="Garamond"/>
+          <w:sz w:val="20"/>
+          <w:szCs w:val="20"/>
+        </w:rPr>
+        <w:tab/>
+      </w:r>
+      <w:r>
+        <w:rPr>
+          <w:rFonts w:ascii="Garamond" w:hAnsi="Garamond"/>
+          <w:sz w:val="20"/>
+          <w:szCs w:val="20"/>
+        </w:rPr>
+        <w:t>May</w:t>
+      </w:r>
+      <w:r>
+        <w:rPr>
+          <w:rFonts w:ascii="Garamond" w:hAnsi="Garamond"/>
+          <w:sz w:val="20"/>
+          <w:szCs w:val="20"/>
+        </w:rPr>
+        <w:t xml:space="preserve"> 20</w:t>
+      </w:r>
+      <w:r>
+        <w:rPr>
+          <w:rFonts w:ascii="Garamond" w:hAnsi="Garamond"/>
+          <w:sz w:val="20"/>
+          <w:szCs w:val="20"/>
+        </w:rPr>
+        <w:t>22</w:t>
+      </w:r>
+      <w:r>
+        <w:rPr>
+          <w:rFonts w:ascii="Garamond" w:hAnsi="Garamond"/>
+          <w:sz w:val="20"/>
+          <w:szCs w:val="20"/>
+        </w:rPr>
+        <w:t xml:space="preserve"> – </w:t>
+      </w:r>
+      <w:r>
+        <w:rPr>
+          <w:rFonts w:ascii="Garamond" w:hAnsi="Garamond"/>
+          <w:sz w:val="20"/>
+          <w:szCs w:val="20"/>
+        </w:rPr>
+        <w:t>Aug</w:t>
+      </w:r>
+      <w:r>
+        <w:rPr>
+          <w:rFonts w:ascii="Garamond" w:hAnsi="Garamond"/>
+          <w:sz w:val="20"/>
+          <w:szCs w:val="20"/>
+        </w:rPr>
+        <w:t xml:space="preserve"> 20</w:t>
+      </w:r>
+      <w:r>
+        <w:rPr>
+          <w:rFonts w:ascii="Garamond" w:hAnsi="Garamond"/>
+          <w:sz w:val="20"/>
+          <w:szCs w:val="20"/>
+        </w:rPr>
+        <w:t>22</w:t>
+      </w:r>
+    </w:p>
+    <w:p>
+      <w:pPr>
+        <w:pStyle w:val="ListParagraph"/>
+        <w:numPr>
+          <w:ilvl w:val="0"/>
+          <w:numId w:val="2"/>
+        </w:numPr>
+        <w:ind w:left="360"/>
+        <w:jc w:val="both"/>
+        <w:rPr>
+          <w:rFonts w:ascii="Garamond" w:hAnsi="Garamond"/>
+          <w:sz w:val="18"/>
+          <w:szCs w:val="18"/>
+        </w:rPr>
+      </w:pPr>
+      <w:r>
+        <w:rPr>
+          <w:rFonts w:ascii="Garamond" w:hAnsi="Garamond"/>
+          <w:sz w:val="20"/>
+          <w:szCs w:val="20"/>
+        </w:rPr>
+        <w:t xml:space="preserve">Engineered the full-stack development of </w:t>
+      </w:r>
+      <w:r>
+        <w:rPr>
+          <w:rFonts w:ascii="Garamond" w:hAnsi="Garamond"/>
+          <w:sz w:val="20"/>
+          <w:szCs w:val="20"/>
+        </w:rPr>
+        <w:t xml:space="preserve">an inter-departmental </w:t>
+      </w:r>
+      <w:r>
+        <w:rPr>
+          <w:rFonts w:ascii="Garamond" w:hAnsi="Garamond"/>
+          <w:sz w:val="20"/>
+          <w:szCs w:val="20"/>
+        </w:rPr>
+        <w:t xml:space="preserve">release </w:t>
+      </w:r>
+      <w:r>
+        <w:rPr>
+          <w:rFonts w:ascii="Garamond" w:hAnsi="Garamond"/>
+          <w:sz w:val="20"/>
+          <w:szCs w:val="20"/>
+        </w:rPr>
+        <w:t>notification system</w:t>
+      </w:r>
+      <w:r>
+        <w:rPr>
+          <w:rFonts w:ascii="Garamond" w:hAnsi="Garamond"/>
+          <w:sz w:val="20"/>
+          <w:szCs w:val="20"/>
+        </w:rPr>
+        <w:t xml:space="preserve"> for stakeholders, </w:t>
+      </w:r>
+      <w:r>
+        <w:rPr>
+          <w:rFonts w:ascii="Garamond" w:hAnsi="Garamond"/>
+          <w:sz w:val="20"/>
+          <w:szCs w:val="20"/>
+        </w:rPr>
+        <w:t xml:space="preserve">completely </w:t>
+      </w:r>
+      <w:r>
+        <w:rPr>
+          <w:rFonts w:ascii="Garamond" w:hAnsi="Garamond"/>
+          <w:sz w:val="20"/>
+          <w:szCs w:val="20"/>
+        </w:rPr>
+        <w:t>revamping the previously existing tool</w:t>
+      </w:r>
+      <w:r>
+        <w:rPr>
+          <w:rFonts w:ascii="Garamond" w:hAnsi="Garamond"/>
+          <w:sz w:val="20"/>
+          <w:szCs w:val="20"/>
+        </w:rPr>
+        <w:t>.</w:t>
+      </w:r>
+    </w:p>
+    <w:p>
+      <w:pPr>
+        <w:pStyle w:val="ListParagraph"/>
+        <w:numPr>
+          <w:ilvl w:val="0"/>
+          <w:numId w:val="2"/>
+        </w:numPr>
+        <w:ind w:left="360"/>
+        <w:jc w:val="both"/>
+        <w:rPr>
+          <w:rFonts w:ascii="Garamond" w:hAnsi="Garamond"/>
+          <w:sz w:val="18"/>
+          <w:szCs w:val="18"/>
+        </w:rPr>
+      </w:pPr>
+      <w:r>
+        <w:rPr>
+          <w:rFonts w:ascii="Garamond" w:hAnsi="Garamond"/>
+          <w:sz w:val="20"/>
+          <w:szCs w:val="20"/>
+        </w:rPr>
+        <w:t xml:space="preserve">Built a robust </w:t>
+      </w:r>
+      <w:r>
+        <w:rPr>
+          <w:rFonts w:ascii="Garamond" w:hAnsi="Garamond"/>
+          <w:sz w:val="20"/>
+          <w:szCs w:val="20"/>
+        </w:rPr>
+        <w:t>filesystem</w:t>
+      </w:r>
+      <w:r>
+        <w:rPr>
+          <w:rFonts w:ascii="Garamond" w:hAnsi="Garamond"/>
+          <w:sz w:val="20"/>
+          <w:szCs w:val="20"/>
+        </w:rPr>
+        <w:t xml:space="preserve"> monitor to automatically extract relevant information from secure storage, </w:t>
+      </w:r>
+      <w:r>
+        <w:rPr>
+          <w:rFonts w:ascii="Garamond" w:hAnsi="Garamond"/>
+          <w:sz w:val="20"/>
+          <w:szCs w:val="20"/>
+        </w:rPr>
+        <w:t>eliminating</w:t>
+      </w:r>
+      <w:r>
+        <w:rPr>
+          <w:rFonts w:ascii="Garamond" w:hAnsi="Garamond"/>
+          <w:sz w:val="20"/>
+          <w:szCs w:val="20"/>
+        </w:rPr>
+        <w:t xml:space="preserve"> human error</w:t>
+      </w:r>
+      <w:r>
+        <w:rPr>
+          <w:rFonts w:ascii="Garamond" w:hAnsi="Garamond"/>
+          <w:sz w:val="20"/>
+          <w:szCs w:val="20"/>
+        </w:rPr>
+        <w:t xml:space="preserve"> by 100%.</w:t>
+      </w:r>
+    </w:p>
+    <w:p>
+      <w:pPr>
+        <w:pStyle w:val="ListParagraph"/>
+        <w:numPr>
+          <w:ilvl w:val="0"/>
+          <w:numId w:val="2"/>
+        </w:numPr>
+        <w:ind w:left="360"/>
+        <w:jc w:val="both"/>
+        <w:rPr>
+          <w:rFonts w:ascii="Garamond" w:hAnsi="Garamond"/>
+          <w:sz w:val="18"/>
+          <w:szCs w:val="18"/>
+        </w:rPr>
+      </w:pPr>
+      <w:r>
+        <w:rPr>
+          <w:rFonts w:ascii="Garamond" w:hAnsi="Garamond"/>
+          <w:sz w:val="20"/>
+          <w:szCs w:val="20"/>
+        </w:rPr>
+        <w:t>Deployed the feature set onto Kubernetes as an organization-wide service, improving performance by up to 75% via load balancing.</w:t>
+      </w:r>
+    </w:p>
+    <w:p>
+      <w:pPr>
+        <w:pStyle w:val="ListParagraph"/>
+        <w:numPr>
+          <w:ilvl w:val="0"/>
+          <w:numId w:val="2"/>
+        </w:numPr>
+        <w:ind w:left="360"/>
+        <w:jc w:val="both"/>
+        <w:rPr>
+          <w:rFonts w:ascii="Garamond" w:hAnsi="Garamond"/>
+          <w:sz w:val="18"/>
+          <w:szCs w:val="18"/>
+        </w:rPr>
+      </w:pPr>
+      <w:r>
+        <w:rPr>
+          <w:rFonts w:ascii="Garamond" w:hAnsi="Garamond"/>
+          <w:sz w:val="20"/>
+          <w:szCs w:val="20"/>
+        </w:rPr>
+        <w:t>Onboarded</w:t>
+      </w:r>
+      <w:r>
+        <w:rPr>
+          <w:rFonts w:ascii="Garamond" w:hAnsi="Garamond"/>
+          <w:sz w:val="20"/>
+          <w:szCs w:val="20"/>
+        </w:rPr>
+        <w:t xml:space="preserve"> </w:t>
+      </w:r>
+      <w:r>
+        <w:rPr>
+          <w:rFonts w:ascii="Garamond" w:hAnsi="Garamond"/>
+          <w:sz w:val="20"/>
+          <w:szCs w:val="20"/>
+        </w:rPr>
+        <w:t>6</w:t>
+      </w:r>
+      <w:r>
+        <w:rPr>
+          <w:rFonts w:ascii="Garamond" w:hAnsi="Garamond"/>
+          <w:sz w:val="20"/>
+          <w:szCs w:val="20"/>
+        </w:rPr>
+        <w:t xml:space="preserve"> teams within the organization </w:t>
+      </w:r>
+      <w:r>
+        <w:rPr>
+          <w:rFonts w:ascii="Garamond" w:hAnsi="Garamond"/>
+          <w:sz w:val="20"/>
+          <w:szCs w:val="20"/>
+        </w:rPr>
+        <w:t>on</w:t>
+      </w:r>
+      <w:r>
+        <w:rPr>
+          <w:rFonts w:ascii="Garamond" w:hAnsi="Garamond"/>
+          <w:sz w:val="20"/>
+          <w:szCs w:val="20"/>
+        </w:rPr>
+        <w:t xml:space="preserve">to the newly developed feature by </w:t>
+      </w:r>
+      <w:r>
+        <w:rPr>
+          <w:rFonts w:ascii="Garamond" w:hAnsi="Garamond"/>
+          <w:sz w:val="20"/>
+          <w:szCs w:val="20"/>
+        </w:rPr>
+        <w:t>implementing a unified frontend template.</w:t>
+      </w:r>
+    </w:p>
+    <w:p>
+      <w:pPr>
+        <w:pStyle w:val="ListParagraph"/>
+        <w:numPr>
+          <w:ilvl w:val="0"/>
+          <w:numId w:val="2"/>
+        </w:numPr>
+        <w:ind w:left="360"/>
+        <w:jc w:val="both"/>
+        <w:rPr>
+          <w:rFonts w:ascii="Garamond" w:hAnsi="Garamond"/>
+          <w:sz w:val="18"/>
+          <w:szCs w:val="18"/>
+        </w:rPr>
+      </w:pPr>
+      <w:r>
+        <w:rPr>
+          <w:rFonts w:ascii="Garamond" w:hAnsi="Garamond"/>
+          <w:sz w:val="20"/>
+          <w:szCs w:val="20"/>
+        </w:rPr>
+        <w:t xml:space="preserve">Presented the feature set </w:t>
+      </w:r>
+      <w:r>
+        <w:rPr>
+          <w:rFonts w:ascii="Garamond" w:hAnsi="Garamond"/>
+          <w:sz w:val="20"/>
+          <w:szCs w:val="20"/>
+        </w:rPr>
+        <w:t xml:space="preserve">demo </w:t>
+      </w:r>
+      <w:r>
+        <w:rPr>
+          <w:rFonts w:ascii="Garamond" w:hAnsi="Garamond"/>
+          <w:sz w:val="20"/>
+          <w:szCs w:val="20"/>
+        </w:rPr>
+        <w:t xml:space="preserve">to the Vice President and released a </w:t>
+      </w:r>
+      <w:r>
+        <w:rPr>
+          <w:rFonts w:ascii="Garamond" w:hAnsi="Garamond"/>
+          <w:sz w:val="20"/>
+          <w:szCs w:val="20"/>
+        </w:rPr>
+        <w:t>fully functioning</w:t>
+      </w:r>
+      <w:r>
+        <w:rPr>
+          <w:rFonts w:ascii="Garamond" w:hAnsi="Garamond"/>
+          <w:sz w:val="20"/>
+          <w:szCs w:val="20"/>
+        </w:rPr>
+        <w:t xml:space="preserve"> beta to the Software Testing team</w:t>
+      </w:r>
+      <w:r>
+        <w:rPr>
+          <w:rFonts w:ascii="Garamond" w:hAnsi="Garamond"/>
+          <w:sz w:val="20"/>
+          <w:szCs w:val="20"/>
+        </w:rPr>
+        <w:t xml:space="preserve"> </w:t>
+      </w:r>
+      <w:r>
+        <w:rPr>
+          <w:rFonts w:ascii="Garamond" w:hAnsi="Garamond"/>
+          <w:sz w:val="20"/>
+          <w:szCs w:val="20"/>
+        </w:rPr>
+        <w:t>within 12 weeks</w:t>
+      </w:r>
+      <w:r>
+        <w:rPr>
+          <w:rFonts w:ascii="Garamond" w:hAnsi="Garamond"/>
+          <w:sz w:val="20"/>
+          <w:szCs w:val="20"/>
+        </w:rPr>
+        <w:t>.</w:t>
       </w:r>
     </w:p>
     <w:p>
@@ -879,7 +1338,7 @@
           <w:sz w:val="20"/>
           <w:szCs w:val="20"/>
         </w:rPr>
-        <w:t>Developed a trio of NLP models in Python to perform Part-of-Speech (POS) Extraction, Named Entity Recognition (NER) and Aspect-based Sentiment Analysis (ABSA) of pharmaceutical data with 94% accuracy.</w:t>
+        <w:t>Improved the QA process by refactoring underperforming IPC modules and increasing the integration test coverage of internal pipelines from 45% to 87%.</w:t>
       </w:r>
     </w:p>
     <w:p>
@@ -903,30 +1362,6 @@
           <w:sz w:val="20"/>
           <w:szCs w:val="20"/>
         </w:rPr>
-        <w:t>Improved the QA process by refactoring underperforming IPC modules and increasing the integration test coverage of internal pipelines from 45% to 87%.</w:t>
-      </w:r>
-    </w:p>
-    <w:p>
-      <w:pPr>
-        <w:pStyle w:val="ListParagraph"/>
-        <w:numPr>
-          <w:ilvl w:val="0"/>
-          <w:numId w:val="2"/>
-        </w:numPr>
-        <w:ind w:left="360"/>
-        <w:jc w:val="both"/>
-        <w:rPr>
-          <w:rFonts w:ascii="Garamond" w:hAnsi="Garamond"/>
-          <w:sz w:val="20"/>
-          <w:szCs w:val="20"/>
-        </w:rPr>
-      </w:pPr>
-      <w:r>
-        <w:rPr>
-          <w:rFonts w:ascii="Garamond" w:hAnsi="Garamond"/>
-          <w:sz w:val="20"/>
-          <w:szCs w:val="20"/>
-        </w:rPr>
         <w:t>Chosen as the Lead SWE to collaborate with Procter &amp; Gamble by virtue of being the highest performing member of the AI Team.</w:t>
       </w:r>
     </w:p>
@@ -1254,157 +1689,6 @@
           <w:szCs w:val="20"/>
         </w:rPr>
         <w:t>s Managed Streaming for Apache Kafka to perform inter-process communication and AWS SNS to send email notifications.</w:t>
-      </w:r>
-    </w:p>
-    <w:p>
-      <w:pPr>
-        <w:jc w:val="both"/>
-        <w:rPr>
-          <w:rFonts w:ascii="Garamond" w:hAnsi="Garamond"/>
-          <w:sz w:val="18"/>
-          <w:szCs w:val="18"/>
-        </w:rPr>
-      </w:pPr>
-    </w:p>
-    <w:p>
-      <w:pPr>
-        <w:tabs>
-          <w:tab w:val="right" w:pos="10800"/>
-        </w:tabs>
-        <w:jc w:val="both"/>
-        <w:rPr>
-          <w:rFonts w:ascii="Garamond" w:hAnsi="Garamond"/>
-          <w:sz w:val="20"/>
-          <w:szCs w:val="20"/>
-        </w:rPr>
-      </w:pPr>
-      <w:r>
-        <w:rPr>
-          <w:rFonts w:ascii="Garamond" w:hAnsi="Garamond"/>
-          <w:b/>
-          <w:bCs/>
-          <w:sz w:val="20"/>
-          <w:szCs w:val="20"/>
-        </w:rPr>
-        <w:t>Text Data Classification Using MapReduce</w:t>
-      </w:r>
-      <w:r>
-        <w:rPr>
-          <w:rFonts w:ascii="Garamond" w:hAnsi="Garamond"/>
-          <w:b/>
-          <w:bCs/>
-          <w:sz w:val="20"/>
-          <w:szCs w:val="20"/>
-        </w:rPr>
-        <w:tab/>
-      </w:r>
-      <w:r>
-        <w:rPr>
-          <w:rFonts w:ascii="Garamond" w:hAnsi="Garamond"/>
-          <w:sz w:val="20"/>
-          <w:szCs w:val="20"/>
-        </w:rPr>
-        <w:t>Sept 2021</w:t>
-      </w:r>
-    </w:p>
-    <w:p>
-      <w:pPr>
-        <w:pStyle w:val="ListParagraph"/>
-        <w:numPr>
-          <w:ilvl w:val="0"/>
-          <w:numId w:val="5"/>
-        </w:numPr>
-        <w:ind w:left="360"/>
-        <w:jc w:val="both"/>
-        <w:rPr>
-          <w:rFonts w:ascii="Garamond" w:hAnsi="Garamond"/>
-          <w:sz w:val="20"/>
-          <w:szCs w:val="20"/>
-        </w:rPr>
-      </w:pPr>
-      <w:r>
-        <w:rPr>
-          <w:rFonts w:ascii="Garamond" w:hAnsi="Garamond"/>
-          <w:sz w:val="20"/>
-          <w:szCs w:val="20"/>
-        </w:rPr>
-        <w:t>A modular Parallel Processing application written in Scala that uses MapReduce to rapidly classify terabyte-level Big Data based on predefined metrics.</w:t>
-      </w:r>
-    </w:p>
-    <w:p>
-      <w:pPr>
-        <w:pStyle w:val="ListParagraph"/>
-        <w:numPr>
-          <w:ilvl w:val="0"/>
-          <w:numId w:val="5"/>
-        </w:numPr>
-        <w:ind w:left="360"/>
-        <w:jc w:val="both"/>
-        <w:rPr>
-          <w:rFonts w:ascii="Garamond" w:hAnsi="Garamond"/>
-          <w:sz w:val="20"/>
-          <w:szCs w:val="20"/>
-        </w:rPr>
-      </w:pPr>
-      <w:r>
-        <w:rPr>
-          <w:rFonts w:ascii="Garamond" w:hAnsi="Garamond"/>
-          <w:sz w:val="20"/>
-          <w:szCs w:val="20"/>
-        </w:rPr>
-        <w:t xml:space="preserve">Also consists of a Python Lambda function exposed via an AWS </w:t>
-      </w:r>
-      <w:proofErr w:type="spellStart"/>
-      <w:r>
-        <w:rPr>
-          <w:rFonts w:ascii="Garamond" w:hAnsi="Garamond"/>
-          <w:sz w:val="20"/>
-          <w:szCs w:val="20"/>
-        </w:rPr>
-        <w:t>gRPC</w:t>
-      </w:r>
-      <w:proofErr w:type="spellEnd"/>
-      <w:r>
-        <w:rPr>
-          <w:rFonts w:ascii="Garamond" w:hAnsi="Garamond"/>
-          <w:sz w:val="20"/>
-          <w:szCs w:val="20"/>
-        </w:rPr>
-        <w:t xml:space="preserve"> API Gateway endpoint to allow quick retrieval of</w:t>
-      </w:r>
-      <w:r>
-        <w:rPr>
-          <w:rFonts w:ascii="Garamond" w:hAnsi="Garamond"/>
-          <w:sz w:val="20"/>
-          <w:szCs w:val="20"/>
-        </w:rPr>
-        <w:t xml:space="preserve"> </w:t>
-      </w:r>
-      <w:r>
-        <w:rPr>
-          <w:rFonts w:ascii="Garamond" w:hAnsi="Garamond"/>
-          <w:sz w:val="20"/>
-          <w:szCs w:val="20"/>
-        </w:rPr>
-        <w:t xml:space="preserve">classified logs in </w:t>
-      </w:r>
-      <w:proofErr w:type="gramStart"/>
-      <w:r>
-        <w:rPr>
-          <w:rFonts w:ascii="Garamond" w:hAnsi="Garamond"/>
-          <w:sz w:val="20"/>
-          <w:szCs w:val="20"/>
-        </w:rPr>
-        <w:t>O(</w:t>
-      </w:r>
-      <w:proofErr w:type="gramEnd"/>
-      <w:r>
-        <w:rPr>
-          <w:rFonts w:ascii="Garamond" w:hAnsi="Garamond"/>
-          <w:sz w:val="20"/>
-          <w:szCs w:val="20"/>
-        </w:rPr>
-        <w:t>log n) time over O(1) space using Binary Search.</w:t>
       </w:r>
     </w:p>
     <w:p>
@@ -1590,7 +1874,7 @@
 </file>
 
 <file path=word/endnotes.xml><?xml version="1.0" encoding="utf-8"?>
-<w:endnotes xmlns:wpc="http://schemas.microsoft.com/office/word/2010/wordprocessingCanvas" xmlns:cx="http://schemas.microsoft.com/office/drawing/2014/chartex" xmlns:cx1="http://schemas.microsoft.com/office/drawing/2015/9/8/chartex" xmlns:cx2="http://schemas.microsoft.com/office/drawing/2015/10/21/chartex" xmlns:cx3="http://schemas.microsoft.com/office/drawing/2016/5/9/chartex" xmlns:cx4="http://schemas.microsoft.com/office/drawing/2016/5/10/chartex" xmlns:cx5="http://schemas.microsoft.com/office/drawing/2016/5/11/chartex" xmlns:cx6="http://schemas.microsoft.com/office/drawing/2016/5/12/chartex" xmlns:cx7="http://schemas.microsoft.com/office/drawing/2016/5/13/chartex" xmlns:cx8="http://schemas.microsoft.com/office/drawing/2016/5/14/chartex" xmlns:mc="http://schemas.openxmlformats.org/markup-compatibility/2006" xmlns:aink="http://schemas.microsoft.com/office/drawing/2016/ink" xmlns:am3d="http://schemas.microsoft.com/office/drawing/2017/model3d" xmlns:o="urn:schemas-microsoft-com:office:office" xmlns:r="http://schemas.openxmlformats.org/officeDocument/2006/relationships" xmlns:m="http://schemas.openxmlformats.org/officeDocument/2006/math" xmlns:v="urn:schemas-microsoft-com:vml" xmlns:wp14="http://schemas.microsoft.com/office/word/2010/wordprocessingDrawing" xmlns:wp="http://schemas.openxmlformats.org/drawingml/2006/wordprocessingDrawing" xmlns:w10="urn:schemas-microsoft-com:office:word" xmlns:w="http://schemas.openxmlformats.org/wordprocessingml/2006/main" xmlns:w14="http://schemas.microsoft.com/office/word/2010/wordml" xmlns:w15="http://schemas.microsoft.com/office/word/2012/wordml" xmlns:w16cex="http://schemas.microsoft.com/office/word/2018/wordml/cex" xmlns:w16cid="http://schemas.microsoft.com/office/word/2016/wordml/cid" xmlns:w16="http://schemas.microsoft.com/office/word/2018/wordml" xmlns:w16sdtdh="http://schemas.microsoft.com/office/word/2020/wordml/sdtdatahash" xmlns:w16se="http://schemas.microsoft.com/office/word/2015/wordml/symex" xmlns:wpg="http://schemas.microsoft.com/office/word/2010/wordprocessingGroup" xmlns:wpi="http://schemas.microsoft.com/office/word/2010/wordprocessingInk" xmlns:wne="http://schemas.microsoft.com/office/word/2006/wordml" xmlns:wps="http://schemas.microsoft.com/office/word/2010/wordprocessingShape" mc:Ignorable="w14 w15 w16se w16cid w16 w16cex w16sdtdh wp14">
+<w:endnotes xmlns:wpc="http://schemas.microsoft.com/office/word/2010/wordprocessingCanvas" xmlns:cx="http://schemas.microsoft.com/office/drawing/2014/chartex" xmlns:cx1="http://schemas.microsoft.com/office/drawing/2015/9/8/chartex" xmlns:cx2="http://schemas.microsoft.com/office/drawing/2015/10/21/chartex" xmlns:cx3="http://schemas.microsoft.com/office/drawing/2016/5/9/chartex" xmlns:cx4="http://schemas.microsoft.com/office/drawing/2016/5/10/chartex" xmlns:cx5="http://schemas.microsoft.com/office/drawing/2016/5/11/chartex" xmlns:cx6="http://schemas.microsoft.com/office/drawing/2016/5/12/chartex" xmlns:cx7="http://schemas.microsoft.com/office/drawing/2016/5/13/chartex" xmlns:cx8="http://schemas.microsoft.com/office/drawing/2016/5/14/chartex" xmlns:mc="http://schemas.openxmlformats.org/markup-compatibility/2006" xmlns:aink="http://schemas.microsoft.com/office/drawing/2016/ink" xmlns:am3d="http://schemas.microsoft.com/office/drawing/2017/model3d" xmlns:o="urn:schemas-microsoft-com:office:office" xmlns:oel="http://schemas.microsoft.com/office/2019/extlst" xmlns:r="http://schemas.openxmlformats.org/officeDocument/2006/relationships" xmlns:m="http://schemas.openxmlformats.org/officeDocument/2006/math" xmlns:v="urn:schemas-microsoft-com:vml" xmlns:wp14="http://schemas.microsoft.com/office/word/2010/wordprocessingDrawing" xmlns:wp="http://schemas.openxmlformats.org/drawingml/2006/wordprocessingDrawing" xmlns:w10="urn:schemas-microsoft-com:office:word" xmlns:w="http://schemas.openxmlformats.org/wordprocessingml/2006/main" xmlns:w14="http://schemas.microsoft.com/office/word/2010/wordml" xmlns:w15="http://schemas.microsoft.com/office/word/2012/wordml" xmlns:w16cex="http://schemas.microsoft.com/office/word/2018/wordml/cex" xmlns:w16cid="http://schemas.microsoft.com/office/word/2016/wordml/cid" xmlns:w16="http://schemas.microsoft.com/office/word/2018/wordml" xmlns:w16sdtdh="http://schemas.microsoft.com/office/word/2020/wordml/sdtdatahash" xmlns:w16se="http://schemas.microsoft.com/office/word/2015/wordml/symex" xmlns:wpg="http://schemas.microsoft.com/office/word/2010/wordprocessingGroup" xmlns:wpi="http://schemas.microsoft.com/office/word/2010/wordprocessingInk" xmlns:wne="http://schemas.microsoft.com/office/word/2006/wordml" xmlns:wps="http://schemas.microsoft.com/office/word/2010/wordprocessingShape" mc:Ignorable="w14 w15 w16se w16cid w16 w16cex w16sdtdh wp14">
   <w:endnote w:type="separator" w:id="-1">
     <w:p>
       <w:r>
@@ -1609,7 +1893,7 @@
 </file>
 
 <file path=word/footnotes.xml><?xml version="1.0" encoding="utf-8"?>
-<w:footnotes xmlns:wpc="http://schemas.microsoft.com/office/word/2010/wordprocessingCanvas" xmlns:cx="http://schemas.microsoft.com/office/drawing/2014/chartex" xmlns:cx1="http://schemas.microsoft.com/office/drawing/2015/9/8/chartex" xmlns:cx2="http://schemas.microsoft.com/office/drawing/2015/10/21/chartex" xmlns:cx3="http://schemas.microsoft.com/office/drawing/2016/5/9/chartex" xmlns:cx4="http://schemas.microsoft.com/office/drawing/2016/5/10/chartex" xmlns:cx5="http://schemas.microsoft.com/office/drawing/2016/5/11/chartex" xmlns:cx6="http://schemas.microsoft.com/office/drawing/2016/5/12/chartex" xmlns:cx7="http://schemas.microsoft.com/office/drawing/2016/5/13/chartex" xmlns:cx8="http://schemas.microsoft.com/office/drawing/2016/5/14/chartex" xmlns:mc="http://schemas.openxmlformats.org/markup-compatibility/2006" xmlns:aink="http://schemas.microsoft.com/office/drawing/2016/ink" xmlns:am3d="http://schemas.microsoft.com/office/drawing/2017/model3d" xmlns:o="urn:schemas-microsoft-com:office:office" xmlns:r="http://schemas.openxmlformats.org/officeDocument/2006/relationships" xmlns:m="http://schemas.openxmlformats.org/officeDocument/2006/math" xmlns:v="urn:schemas-microsoft-com:vml" xmlns:wp14="http://schemas.microsoft.com/office/word/2010/wordprocessingDrawing" xmlns:wp="http://schemas.openxmlformats.org/drawingml/2006/wordprocessingDrawing" xmlns:w10="urn:schemas-microsoft-com:office:word" xmlns:w="http://schemas.openxmlformats.org/wordprocessingml/2006/main" xmlns:w14="http://schemas.microsoft.com/office/word/2010/wordml" xmlns:w15="http://schemas.microsoft.com/office/word/2012/wordml" xmlns:w16cex="http://schemas.microsoft.com/office/word/2018/wordml/cex" xmlns:w16cid="http://schemas.microsoft.com/office/word/2016/wordml/cid" xmlns:w16="http://schemas.microsoft.com/office/word/2018/wordml" xmlns:w16sdtdh="http://schemas.microsoft.com/office/word/2020/wordml/sdtdatahash" xmlns:w16se="http://schemas.microsoft.com/office/word/2015/wordml/symex" xmlns:wpg="http://schemas.microsoft.com/office/word/2010/wordprocessingGroup" xmlns:wpi="http://schemas.microsoft.com/office/word/2010/wordprocessingInk" xmlns:wne="http://schemas.microsoft.com/office/word/2006/wordml" xmlns:wps="http://schemas.microsoft.com/office/word/2010/wordprocessingShape" mc:Ignorable="w14 w15 w16se w16cid w16 w16cex w16sdtdh wp14">
+<w:footnotes xmlns:wpc="http://schemas.microsoft.com/office/word/2010/wordprocessingCanvas" xmlns:cx="http://schemas.microsoft.com/office/drawing/2014/chartex" xmlns:cx1="http://schemas.microsoft.com/office/drawing/2015/9/8/chartex" xmlns:cx2="http://schemas.microsoft.com/office/drawing/2015/10/21/chartex" xmlns:cx3="http://schemas.microsoft.com/office/drawing/2016/5/9/chartex" xmlns:cx4="http://schemas.microsoft.com/office/drawing/2016/5/10/chartex" xmlns:cx5="http://schemas.microsoft.com/office/drawing/2016/5/11/chartex" xmlns:cx6="http://schemas.microsoft.com/office/drawing/2016/5/12/chartex" xmlns:cx7="http://schemas.microsoft.com/office/drawing/2016/5/13/chartex" xmlns:cx8="http://schemas.microsoft.com/office/drawing/2016/5/14/chartex" xmlns:mc="http://schemas.openxmlformats.org/markup-compatibility/2006" xmlns:aink="http://schemas.microsoft.com/office/drawing/2016/ink" xmlns:am3d="http://schemas.microsoft.com/office/drawing/2017/model3d" xmlns:o="urn:schemas-microsoft-com:office:office" xmlns:oel="http://schemas.microsoft.com/office/2019/extlst" xmlns:r="http://schemas.openxmlformats.org/officeDocument/2006/relationships" xmlns:m="http://schemas.openxmlformats.org/officeDocument/2006/math" xmlns:v="urn:schemas-microsoft-com:vml" xmlns:wp14="http://schemas.microsoft.com/office/word/2010/wordprocessingDrawing" xmlns:wp="http://schemas.openxmlformats.org/drawingml/2006/wordprocessingDrawing" xmlns:w10="urn:schemas-microsoft-com:office:word" xmlns:w="http://schemas.openxmlformats.org/wordprocessingml/2006/main" xmlns:w14="http://schemas.microsoft.com/office/word/2010/wordml" xmlns:w15="http://schemas.microsoft.com/office/word/2012/wordml" xmlns:w16cex="http://schemas.microsoft.com/office/word/2018/wordml/cex" xmlns:w16cid="http://schemas.microsoft.com/office/word/2016/wordml/cid" xmlns:w16="http://schemas.microsoft.com/office/word/2018/wordml" xmlns:w16sdtdh="http://schemas.microsoft.com/office/word/2020/wordml/sdtdatahash" xmlns:w16se="http://schemas.microsoft.com/office/word/2015/wordml/symex" xmlns:wpg="http://schemas.microsoft.com/office/word/2010/wordprocessingGroup" xmlns:wpi="http://schemas.microsoft.com/office/word/2010/wordprocessingInk" xmlns:wne="http://schemas.microsoft.com/office/word/2006/wordml" xmlns:wps="http://schemas.microsoft.com/office/word/2010/wordprocessingShape" mc:Ignorable="w14 w15 w16se w16cid w16 w16cex w16sdtdh wp14">
   <w:footnote w:type="separator" w:id="-1">
     <w:p>
       <w:r>
@@ -1628,7 +1912,7 @@
 </file>
 
 <file path=word/header1.xml><?xml version="1.0" encoding="utf-8"?>
-<w:hdr xmlns:wpc="http://schemas.microsoft.com/office/word/2010/wordprocessingCanvas" xmlns:cx="http://schemas.microsoft.com/office/drawing/2014/chartex" xmlns:cx1="http://schemas.microsoft.com/office/drawing/2015/9/8/chartex" xmlns:cx2="http://schemas.microsoft.com/office/drawing/2015/10/21/chartex" xmlns:cx3="http://schemas.microsoft.com/office/drawing/2016/5/9/chartex" xmlns:cx4="http://schemas.microsoft.com/office/drawing/2016/5/10/chartex" xmlns:cx5="http://schemas.microsoft.com/office/drawing/2016/5/11/chartex" xmlns:cx6="http://schemas.microsoft.com/office/drawing/2016/5/12/chartex" xmlns:cx7="http://schemas.microsoft.com/office/drawing/2016/5/13/chartex" xmlns:cx8="http://schemas.microsoft.com/office/drawing/2016/5/14/chartex" xmlns:mc="http://schemas.openxmlformats.org/markup-compatibility/2006" xmlns:aink="http://schemas.microsoft.com/office/drawing/2016/ink" xmlns:am3d="http://schemas.microsoft.com/office/drawing/2017/model3d" xmlns:o="urn:schemas-microsoft-com:office:office" xmlns:r="http://schemas.openxmlformats.org/officeDocument/2006/relationships" xmlns:m="http://schemas.openxmlformats.org/officeDocument/2006/math" xmlns:v="urn:schemas-microsoft-com:vml" xmlns:wp14="http://schemas.microsoft.com/office/word/2010/wordprocessingDrawing" xmlns:wp="http://schemas.openxmlformats.org/drawingml/2006/wordprocessingDrawing" xmlns:w10="urn:schemas-microsoft-com:office:word" xmlns:w="http://schemas.openxmlformats.org/wordprocessingml/2006/main" xmlns:w14="http://schemas.microsoft.com/office/word/2010/wordml" xmlns:w15="http://schemas.microsoft.com/office/word/2012/wordml" xmlns:w16cex="http://schemas.microsoft.com/office/word/2018/wordml/cex" xmlns:w16cid="http://schemas.microsoft.com/office/word/2016/wordml/cid" xmlns:w16="http://schemas.microsoft.com/office/word/2018/wordml" xmlns:w16sdtdh="http://schemas.microsoft.com/office/word/2020/wordml/sdtdatahash" xmlns:w16se="http://schemas.microsoft.com/office/word/2015/wordml/symex" xmlns:wpg="http://schemas.microsoft.com/office/word/2010/wordprocessingGroup" xmlns:wpi="http://schemas.microsoft.com/office/word/2010/wordprocessingInk" xmlns:wne="http://schemas.microsoft.com/office/word/2006/wordml" xmlns:wps="http://schemas.microsoft.com/office/word/2010/wordprocessingShape" mc:Ignorable="w14 w15 w16se w16cid w16 w16cex w16sdtdh wp14">
+<w:hdr xmlns:wpc="http://schemas.microsoft.com/office/word/2010/wordprocessingCanvas" xmlns:cx="http://schemas.microsoft.com/office/drawing/2014/chartex" xmlns:cx1="http://schemas.microsoft.com/office/drawing/2015/9/8/chartex" xmlns:cx2="http://schemas.microsoft.com/office/drawing/2015/10/21/chartex" xmlns:cx3="http://schemas.microsoft.com/office/drawing/2016/5/9/chartex" xmlns:cx4="http://schemas.microsoft.com/office/drawing/2016/5/10/chartex" xmlns:cx5="http://schemas.microsoft.com/office/drawing/2016/5/11/chartex" xmlns:cx6="http://schemas.microsoft.com/office/drawing/2016/5/12/chartex" xmlns:cx7="http://schemas.microsoft.com/office/drawing/2016/5/13/chartex" xmlns:cx8="http://schemas.microsoft.com/office/drawing/2016/5/14/chartex" xmlns:mc="http://schemas.openxmlformats.org/markup-compatibility/2006" xmlns:aink="http://schemas.microsoft.com/office/drawing/2016/ink" xmlns:am3d="http://schemas.microsoft.com/office/drawing/2017/model3d" xmlns:o="urn:schemas-microsoft-com:office:office" xmlns:oel="http://schemas.microsoft.com/office/2019/extlst" xmlns:r="http://schemas.openxmlformats.org/officeDocument/2006/relationships" xmlns:m="http://schemas.openxmlformats.org/officeDocument/2006/math" xmlns:v="urn:schemas-microsoft-com:vml" xmlns:wp14="http://schemas.microsoft.com/office/word/2010/wordprocessingDrawing" xmlns:wp="http://schemas.openxmlformats.org/drawingml/2006/wordprocessingDrawing" xmlns:w10="urn:schemas-microsoft-com:office:word" xmlns:w="http://schemas.openxmlformats.org/wordprocessingml/2006/main" xmlns:w14="http://schemas.microsoft.com/office/word/2010/wordml" xmlns:w15="http://schemas.microsoft.com/office/word/2012/wordml" xmlns:w16cex="http://schemas.microsoft.com/office/word/2018/wordml/cex" xmlns:w16cid="http://schemas.microsoft.com/office/word/2016/wordml/cid" xmlns:w16="http://schemas.microsoft.com/office/word/2018/wordml" xmlns:w16sdtdh="http://schemas.microsoft.com/office/word/2020/wordml/sdtdatahash" xmlns:w16se="http://schemas.microsoft.com/office/word/2015/wordml/symex" xmlns:wpg="http://schemas.microsoft.com/office/word/2010/wordprocessingGroup" xmlns:wpi="http://schemas.microsoft.com/office/word/2010/wordprocessingInk" xmlns:wne="http://schemas.microsoft.com/office/word/2006/wordml" xmlns:wps="http://schemas.microsoft.com/office/word/2010/wordprocessingShape" mc:Ignorable="w14 w15 w16se w16cid w16 w16cex w16sdtdh wp14">
   <w:p>
     <w:pPr>
       <w:spacing w:line="276" w:lineRule="auto"/>
@@ -1738,7 +2022,7 @@
 </file>
 
 <file path=word/numbering.xml><?xml version="1.0" encoding="utf-8"?>
-<w:numbering xmlns:wpc="http://schemas.microsoft.com/office/word/2010/wordprocessingCanvas" xmlns:cx="http://schemas.microsoft.com/office/drawing/2014/chartex" xmlns:cx1="http://schemas.microsoft.com/office/drawing/2015/9/8/chartex" xmlns:cx2="http://schemas.microsoft.com/office/drawing/2015/10/21/chartex" xmlns:cx3="http://schemas.microsoft.com/office/drawing/2016/5/9/chartex" xmlns:cx4="http://schemas.microsoft.com/office/drawing/2016/5/10/chartex" xmlns:cx5="http://schemas.microsoft.com/office/drawing/2016/5/11/chartex" xmlns:cx6="http://schemas.microsoft.com/office/drawing/2016/5/12/chartex" xmlns:cx7="http://schemas.microsoft.com/office/drawing/2016/5/13/chartex" xmlns:cx8="http://schemas.microsoft.com/office/drawing/2016/5/14/chartex" xmlns:mc="http://schemas.openxmlformats.org/markup-compatibility/2006" xmlns:aink="http://schemas.microsoft.com/office/drawing/2016/ink" xmlns:am3d="http://schemas.microsoft.com/office/drawing/2017/model3d" xmlns:o="urn:schemas-microsoft-com:office:office" xmlns:r="http://schemas.openxmlformats.org/officeDocument/2006/relationships" xmlns:m="http://schemas.openxmlformats.org/officeDocument/2006/math" xmlns:v="urn:schemas-microsoft-com:vml" xmlns:wp14="http://schemas.microsoft.com/office/word/2010/wordprocessingDrawing" xmlns:wp="http://schemas.openxmlformats.org/drawingml/2006/wordprocessingDrawing" xmlns:w10="urn:schemas-microsoft-com:office:word" xmlns:w="http://schemas.openxmlformats.org/wordprocessingml/2006/main" xmlns:w14="http://schemas.microsoft.com/office/word/2010/wordml" xmlns:w15="http://schemas.microsoft.com/office/word/2012/wordml" xmlns:w16cex="http://schemas.microsoft.com/office/word/2018/wordml/cex" xmlns:w16cid="http://schemas.microsoft.com/office/word/2016/wordml/cid" xmlns:w16="http://schemas.microsoft.com/office/word/2018/wordml" xmlns:w16sdtdh="http://schemas.microsoft.com/office/word/2020/wordml/sdtdatahash" xmlns:w16se="http://schemas.microsoft.com/office/word/2015/wordml/symex" xmlns:wpg="http://schemas.microsoft.com/office/word/2010/wordprocessingGroup" xmlns:wpi="http://schemas.microsoft.com/office/word/2010/wordprocessingInk" xmlns:wne="http://schemas.microsoft.com/office/word/2006/wordml" xmlns:wps="http://schemas.microsoft.com/office/word/2010/wordprocessingShape" mc:Ignorable="w14 w15 w16se w16cid w16 w16cex w16sdtdh wp14">
+<w:numbering xmlns:wpc="http://schemas.microsoft.com/office/word/2010/wordprocessingCanvas" xmlns:cx="http://schemas.microsoft.com/office/drawing/2014/chartex" xmlns:cx1="http://schemas.microsoft.com/office/drawing/2015/9/8/chartex" xmlns:cx2="http://schemas.microsoft.com/office/drawing/2015/10/21/chartex" xmlns:cx3="http://schemas.microsoft.com/office/drawing/2016/5/9/chartex" xmlns:cx4="http://schemas.microsoft.com/office/drawing/2016/5/10/chartex" xmlns:cx5="http://schemas.microsoft.com/office/drawing/2016/5/11/chartex" xmlns:cx6="http://schemas.microsoft.com/office/drawing/2016/5/12/chartex" xmlns:cx7="http://schemas.microsoft.com/office/drawing/2016/5/13/chartex" xmlns:cx8="http://schemas.microsoft.com/office/drawing/2016/5/14/chartex" xmlns:mc="http://schemas.openxmlformats.org/markup-compatibility/2006" xmlns:aink="http://schemas.microsoft.com/office/drawing/2016/ink" xmlns:am3d="http://schemas.microsoft.com/office/drawing/2017/model3d" xmlns:o="urn:schemas-microsoft-com:office:office" xmlns:oel="http://schemas.microsoft.com/office/2019/extlst" xmlns:r="http://schemas.openxmlformats.org/officeDocument/2006/relationships" xmlns:m="http://schemas.openxmlformats.org/officeDocument/2006/math" xmlns:v="urn:schemas-microsoft-com:vml" xmlns:wp14="http://schemas.microsoft.com/office/word/2010/wordprocessingDrawing" xmlns:wp="http://schemas.openxmlformats.org/drawingml/2006/wordprocessingDrawing" xmlns:w10="urn:schemas-microsoft-com:office:word" xmlns:w="http://schemas.openxmlformats.org/wordprocessingml/2006/main" xmlns:w14="http://schemas.microsoft.com/office/word/2010/wordml" xmlns:w15="http://schemas.microsoft.com/office/word/2012/wordml" xmlns:w16cex="http://schemas.microsoft.com/office/word/2018/wordml/cex" xmlns:w16cid="http://schemas.microsoft.com/office/word/2016/wordml/cid" xmlns:w16="http://schemas.microsoft.com/office/word/2018/wordml" xmlns:w16sdtdh="http://schemas.microsoft.com/office/word/2020/wordml/sdtdatahash" xmlns:w16se="http://schemas.microsoft.com/office/word/2015/wordml/symex" xmlns:wpg="http://schemas.microsoft.com/office/word/2010/wordprocessingGroup" xmlns:wpi="http://schemas.microsoft.com/office/word/2010/wordprocessingInk" xmlns:wne="http://schemas.microsoft.com/office/word/2006/wordml" xmlns:wps="http://schemas.microsoft.com/office/word/2010/wordprocessingShape" mc:Ignorable="w14 w15 w16se w16cid w16 w16cex w16sdtdh wp14">
   <w:abstractNum w:abstractNumId="0" w15:restartNumberingAfterBreak="0">
     <w:nsid w:val="2C405B9D"/>
     <w:multiLevelType w:val="hybridMultilevel"/>
@@ -2304,19 +2588,19 @@
       </w:rPr>
     </w:lvl>
   </w:abstractNum>
-  <w:num w:numId="1">
+  <w:num w:numId="1" w16cid:durableId="1928613275">
     <w:abstractNumId w:val="0"/>
   </w:num>
-  <w:num w:numId="2">
+  <w:num w:numId="2" w16cid:durableId="478226154">
     <w:abstractNumId w:val="3"/>
   </w:num>
-  <w:num w:numId="3">
+  <w:num w:numId="3" w16cid:durableId="361825314">
     <w:abstractNumId w:val="4"/>
   </w:num>
-  <w:num w:numId="4">
+  <w:num w:numId="4" w16cid:durableId="478310126">
     <w:abstractNumId w:val="1"/>
   </w:num>
-  <w:num w:numId="5">
+  <w:num w:numId="5" w16cid:durableId="1965695531">
     <w:abstractNumId w:val="2"/>
   </w:num>
 </w:numbering>

</xml_diff>